<commit_message>
Hazard Analysis and Risk Assessment document output to pdf formatting. Technical Safety Requirements related to lane keeping assistance time malfunction, for Technical Safety Requirement 02, 03, 04 correct FTTI would be be 500 ms.
</commit_message>
<xml_diff>
--- a/Template_Files/04_TechnicalSafetyConcept_LaneAssistance_Template.docx
+++ b/Template_Files/04_TechnicalSafetyConcept_LaneAssistance_Template.docx
@@ -5840,6 +5840,14 @@
       </w:tblGrid>
       <w:tr>
         <w:tblPrEx>
+          <w:tblBorders>
+            <w:top w:val="single" w:color="000000" w:sz="8" w:space="0"/>
+            <w:left w:val="single" w:color="000000" w:sz="8" w:space="0"/>
+            <w:bottom w:val="single" w:color="000000" w:sz="8" w:space="0"/>
+            <w:right w:val="single" w:color="000000" w:sz="8" w:space="0"/>
+            <w:insideH w:val="single" w:color="000000" w:sz="8" w:space="0"/>
+            <w:insideV w:val="single" w:color="000000" w:sz="8" w:space="0"/>
+          </w:tblBorders>
           <w:tblLayout w:type="fixed"/>
           <w:tblCellMar>
             <w:top w:w="0" w:type="dxa"/>
@@ -8802,6 +8810,13 @@
               </w:rPr>
               <w:t>50</w:t>
             </w:r>
+            <w:r>
+              <w:rPr>
+                <w:rFonts w:hint="default" w:eastAsia="宋体"/>
+                <w:lang w:val="en-US" w:eastAsia="zh-CN"/>
+              </w:rPr>
+              <w:t>0</w:t>
+            </w:r>
             <w:bookmarkStart w:id="22" w:name="_GoBack"/>
             <w:bookmarkEnd w:id="22"/>
             <w:r>
@@ -9137,7 +9152,7 @@
                 <w:rFonts w:hint="default" w:eastAsia="宋体"/>
                 <w:lang w:val="en-US" w:eastAsia="zh-CN"/>
               </w:rPr>
-              <w:t>0</w:t>
+              <w:t>00</w:t>
             </w:r>
             <w:r>
               <w:rPr>
@@ -9419,7 +9434,21 @@
                 <w:rFonts w:hint="eastAsia" w:eastAsia="宋体"/>
                 <w:lang w:val="en-US" w:eastAsia="zh-CN"/>
               </w:rPr>
-              <w:t>50 ms</w:t>
+              <w:t>50</w:t>
+            </w:r>
+            <w:r>
+              <w:rPr>
+                <w:rFonts w:hint="default" w:eastAsia="宋体"/>
+                <w:lang w:val="en-US" w:eastAsia="zh-CN"/>
+              </w:rPr>
+              <w:t>0</w:t>
+            </w:r>
+            <w:r>
+              <w:rPr>
+                <w:rFonts w:hint="eastAsia" w:eastAsia="宋体"/>
+                <w:lang w:val="en-US" w:eastAsia="zh-CN"/>
+              </w:rPr>
+              <w:t xml:space="preserve"> ms</w:t>
             </w:r>
           </w:p>
         </w:tc>
@@ -9812,12 +9841,13 @@
       <w:pPr>
         <w:contextualSpacing w:val="0"/>
         <w:rPr>
-          <w:rFonts w:ascii="Arial" w:hAnsi="Arial" w:eastAsia="Arial" w:cs="Arial"/>
+          <w:rFonts w:hint="default" w:ascii="Arial" w:hAnsi="Arial" w:eastAsia="Arial" w:cs="Arial"/>
           <w:b w:val="0"/>
           <w:i w:val="0"/>
           <w:smallCaps w:val="0"/>
           <w:strike w:val="0"/>
           <w:rtl w:val="0"/>
+          <w:lang w:val="en-US"/>
         </w:rPr>
       </w:pPr>
       <w:r>
@@ -9830,6 +9860,18 @@
           <w:rtl w:val="0"/>
         </w:rPr>
         <w:t>verify that the system really does turn off if the lane keeping assistance every exceeded max_duration</w:t>
+      </w:r>
+      <w:r>
+        <w:rPr>
+          <w:rFonts w:hint="default" w:cs="Arial"/>
+          <w:b w:val="0"/>
+          <w:i w:val="0"/>
+          <w:smallCaps w:val="0"/>
+          <w:strike w:val="0"/>
+          <w:rtl w:val="0"/>
+          <w:lang w:val="en-US"/>
+        </w:rPr>
+        <w:t>.</w:t>
       </w:r>
     </w:p>
     <w:p>

</xml_diff>